<commit_message>
Derniere modif SAE finit
</commit_message>
<xml_diff>
--- a/TP3G2/Rapport_S204_Dumai_MarquesDaSilva.docx
+++ b/TP3G2/Rapport_S204_Dumai_MarquesDaSilva.docx
@@ -527,7 +527,7 @@
           <w:lang w:eastAsia="en-GB"/>
           <w14:ligatures w14:val="none"/>
         </w:rPr>
-        <w:t>MarquesDaSilva</w:t>
+        <w:t>M</w:t>
       </w:r>
       <w:r>
         <w:rPr>
@@ -539,7 +539,7 @@
           <w:lang w:eastAsia="en-GB"/>
           <w14:ligatures w14:val="none"/>
         </w:rPr>
-        <w:t xml:space="preserve"> </w:t>
+        <w:t>ARQUESDASILVA</w:t>
       </w:r>
       <w:r>
         <w:rPr>
@@ -551,6 +551,18 @@
           <w:lang w:eastAsia="en-GB"/>
           <w14:ligatures w14:val="none"/>
         </w:rPr>
+        <w:t xml:space="preserve"> </w:t>
+      </w:r>
+      <w:r>
+        <w:rPr>
+          <w:rFonts w:ascii="Arial" w:eastAsia="Times New Roman" w:hAnsi="Arial" w:cs="Arial"/>
+          <w:color w:val="000000"/>
+          <w:kern w:val="0"/>
+          <w:sz w:val="30"/>
+          <w:szCs w:val="30"/>
+          <w:lang w:eastAsia="en-GB"/>
+          <w14:ligatures w14:val="none"/>
+        </w:rPr>
         <w:t>Thomas</w:t>
       </w:r>
     </w:p>
@@ -605,6 +617,18 @@
         </w:rPr>
         <w:t>TDII - TP3</w:t>
       </w:r>
+      <w:r>
+        <w:rPr>
+          <w:rFonts w:ascii="Arial" w:eastAsia="Times New Roman" w:hAnsi="Arial" w:cs="Arial"/>
+          <w:color w:val="000000"/>
+          <w:kern w:val="0"/>
+          <w:sz w:val="30"/>
+          <w:szCs w:val="30"/>
+          <w:lang w:eastAsia="en-GB"/>
+          <w14:ligatures w14:val="none"/>
+        </w:rPr>
+        <w:t xml:space="preserve"> – Groupe 2</w:t>
+      </w:r>
     </w:p>
     <w:p>
       <w:r>
@@ -613,6 +637,15 @@
     </w:p>
     <w:sdt>
       <w:sdtPr>
+        <w:rPr>
+          <w:rFonts w:asciiTheme="minorHAnsi" w:eastAsiaTheme="minorHAnsi" w:hAnsiTheme="minorHAnsi" w:cstheme="minorBidi"/>
+          <w:color w:val="auto"/>
+          <w:kern w:val="2"/>
+          <w:sz w:val="22"/>
+          <w:szCs w:val="22"/>
+          <w:lang w:val="fr-FR" w:eastAsia="en-US"/>
+          <w14:ligatures w14:val="standardContextual"/>
+        </w:rPr>
         <w:id w:val="-196702205"/>
         <w:docPartObj>
           <w:docPartGallery w:val="Table of Contents"/>
@@ -621,23 +654,22 @@
       </w:sdtPr>
       <w:sdtEndPr>
         <w:rPr>
-          <w:rFonts w:asciiTheme="minorHAnsi" w:eastAsiaTheme="minorHAnsi" w:hAnsiTheme="minorHAnsi" w:cstheme="minorBidi"/>
           <w:b/>
           <w:bCs/>
-          <w:color w:val="auto"/>
-          <w:kern w:val="2"/>
-          <w:sz w:val="22"/>
-          <w:szCs w:val="22"/>
-          <w:lang w:val="fr-FR" w:eastAsia="en-US"/>
-          <w14:ligatures w14:val="standardContextual"/>
         </w:rPr>
       </w:sdtEndPr>
       <w:sdtContent>
         <w:p>
           <w:pPr>
             <w:pStyle w:val="En-ttedetabledesmatires"/>
+            <w:rPr>
+              <w:lang w:val="fr-FR"/>
+            </w:rPr>
           </w:pPr>
           <w:r>
+            <w:rPr>
+              <w:lang w:val="fr-FR"/>
+            </w:rPr>
             <w:t>Table des matières</w:t>
           </w:r>
         </w:p>
@@ -648,7 +680,11 @@
               <w:tab w:val="right" w:leader="dot" w:pos="9062"/>
             </w:tabs>
             <w:rPr>
+              <w:rFonts w:eastAsiaTheme="minorEastAsia"/>
               <w:noProof/>
+              <w:sz w:val="24"/>
+              <w:szCs w:val="24"/>
+              <w:lang w:val="en-GB" w:eastAsia="en-GB"/>
             </w:rPr>
           </w:pPr>
           <w:r>
@@ -660,7 +696,7 @@
           <w:r>
             <w:fldChar w:fldCharType="separate"/>
           </w:r>
-          <w:hyperlink w:anchor="_Toc165879232" w:history="1">
+          <w:hyperlink w:anchor="_Toc165882240" w:history="1">
             <w:r>
               <w:rPr>
                 <w:rStyle w:val="Lienhypertexte"/>
@@ -687,7 +723,7 @@
                 <w:noProof/>
                 <w:webHidden/>
               </w:rPr>
-              <w:instrText xml:space="preserve"> PAGEREF _Toc165879232 \h </w:instrText>
+              <w:instrText xml:space="preserve"> PAGEREF _Toc165882240 \h </w:instrText>
             </w:r>
             <w:r>
               <w:rPr>
@@ -725,10 +761,14 @@
               <w:tab w:val="right" w:leader="dot" w:pos="9062"/>
             </w:tabs>
             <w:rPr>
+              <w:rFonts w:eastAsiaTheme="minorEastAsia"/>
               <w:noProof/>
+              <w:sz w:val="24"/>
+              <w:szCs w:val="24"/>
+              <w:lang w:val="en-GB" w:eastAsia="en-GB"/>
             </w:rPr>
           </w:pPr>
-          <w:hyperlink w:anchor="_Toc165879233" w:history="1">
+          <w:hyperlink w:anchor="_Toc165882241" w:history="1">
             <w:r>
               <w:rPr>
                 <w:rStyle w:val="Lienhypertexte"/>
@@ -755,7 +795,7 @@
                 <w:noProof/>
                 <w:webHidden/>
               </w:rPr>
-              <w:instrText xml:space="preserve"> PAGEREF _Toc165879233 \h </w:instrText>
+              <w:instrText xml:space="preserve"> PAGEREF _Toc165882241 \h </w:instrText>
             </w:r>
             <w:r>
               <w:rPr>
@@ -793,10 +833,14 @@
               <w:tab w:val="right" w:leader="dot" w:pos="9062"/>
             </w:tabs>
             <w:rPr>
+              <w:rFonts w:eastAsiaTheme="minorEastAsia"/>
               <w:noProof/>
+              <w:sz w:val="24"/>
+              <w:szCs w:val="24"/>
+              <w:lang w:val="en-GB" w:eastAsia="en-GB"/>
             </w:rPr>
           </w:pPr>
-          <w:hyperlink w:anchor="_Toc165879234" w:history="1">
+          <w:hyperlink w:anchor="_Toc165882242" w:history="1">
             <w:r>
               <w:rPr>
                 <w:rStyle w:val="Lienhypertexte"/>
@@ -823,7 +867,7 @@
                 <w:noProof/>
                 <w:webHidden/>
               </w:rPr>
-              <w:instrText xml:space="preserve"> PAGEREF _Toc165879234 \h </w:instrText>
+              <w:instrText xml:space="preserve"> PAGEREF _Toc165882242 \h </w:instrText>
             </w:r>
             <w:r>
               <w:rPr>
@@ -861,10 +905,14 @@
               <w:tab w:val="right" w:leader="dot" w:pos="9062"/>
             </w:tabs>
             <w:rPr>
+              <w:rFonts w:eastAsiaTheme="minorEastAsia"/>
               <w:noProof/>
+              <w:sz w:val="24"/>
+              <w:szCs w:val="24"/>
+              <w:lang w:val="en-GB" w:eastAsia="en-GB"/>
             </w:rPr>
           </w:pPr>
-          <w:hyperlink w:anchor="_Toc165879235" w:history="1">
+          <w:hyperlink w:anchor="_Toc165882243" w:history="1">
             <w:r>
               <w:rPr>
                 <w:rStyle w:val="Lienhypertexte"/>
@@ -891,7 +939,7 @@
                 <w:noProof/>
                 <w:webHidden/>
               </w:rPr>
-              <w:instrText xml:space="preserve"> PAGEREF _Toc165879235 \h </w:instrText>
+              <w:instrText xml:space="preserve"> PAGEREF _Toc165882243 \h </w:instrText>
             </w:r>
             <w:r>
               <w:rPr>
@@ -929,10 +977,14 @@
               <w:tab w:val="right" w:leader="dot" w:pos="9062"/>
             </w:tabs>
             <w:rPr>
+              <w:rFonts w:eastAsiaTheme="minorEastAsia"/>
               <w:noProof/>
+              <w:sz w:val="24"/>
+              <w:szCs w:val="24"/>
+              <w:lang w:val="en-GB" w:eastAsia="en-GB"/>
             </w:rPr>
           </w:pPr>
-          <w:hyperlink w:anchor="_Toc165879236" w:history="1">
+          <w:hyperlink w:anchor="_Toc165882244" w:history="1">
             <w:r>
               <w:rPr>
                 <w:rStyle w:val="Lienhypertexte"/>
@@ -959,7 +1011,7 @@
                 <w:noProof/>
                 <w:webHidden/>
               </w:rPr>
-              <w:instrText xml:space="preserve"> PAGEREF _Toc165879236 \h </w:instrText>
+              <w:instrText xml:space="preserve"> PAGEREF _Toc165882244 \h </w:instrText>
             </w:r>
             <w:r>
               <w:rPr>
@@ -997,10 +1049,14 @@
               <w:tab w:val="right" w:leader="dot" w:pos="9062"/>
             </w:tabs>
             <w:rPr>
+              <w:rFonts w:eastAsiaTheme="minorEastAsia"/>
               <w:noProof/>
+              <w:sz w:val="24"/>
+              <w:szCs w:val="24"/>
+              <w:lang w:val="en-GB" w:eastAsia="en-GB"/>
             </w:rPr>
           </w:pPr>
-          <w:hyperlink w:anchor="_Toc165879237" w:history="1">
+          <w:hyperlink w:anchor="_Toc165882245" w:history="1">
             <w:r>
               <w:rPr>
                 <w:rStyle w:val="Lienhypertexte"/>
@@ -1027,7 +1083,7 @@
                 <w:noProof/>
                 <w:webHidden/>
               </w:rPr>
-              <w:instrText xml:space="preserve"> PAGEREF _Toc165879237 \h </w:instrText>
+              <w:instrText xml:space="preserve"> PAGEREF _Toc165882245 \h </w:instrText>
             </w:r>
             <w:r>
               <w:rPr>
@@ -1065,10 +1121,14 @@
               <w:tab w:val="right" w:leader="dot" w:pos="9062"/>
             </w:tabs>
             <w:rPr>
+              <w:rFonts w:eastAsiaTheme="minorEastAsia"/>
               <w:noProof/>
+              <w:sz w:val="24"/>
+              <w:szCs w:val="24"/>
+              <w:lang w:val="en-GB" w:eastAsia="en-GB"/>
             </w:rPr>
           </w:pPr>
-          <w:hyperlink w:anchor="_Toc165879238" w:history="1">
+          <w:hyperlink w:anchor="_Toc165882246" w:history="1">
             <w:r>
               <w:rPr>
                 <w:rStyle w:val="Lienhypertexte"/>
@@ -1095,7 +1155,7 @@
                 <w:noProof/>
                 <w:webHidden/>
               </w:rPr>
-              <w:instrText xml:space="preserve"> PAGEREF _Toc165879238 \h </w:instrText>
+              <w:instrText xml:space="preserve"> PAGEREF _Toc165882246 \h </w:instrText>
             </w:r>
             <w:r>
               <w:rPr>
@@ -1133,10 +1193,14 @@
               <w:tab w:val="right" w:leader="dot" w:pos="9062"/>
             </w:tabs>
             <w:rPr>
+              <w:rFonts w:eastAsiaTheme="minorEastAsia"/>
               <w:noProof/>
+              <w:sz w:val="24"/>
+              <w:szCs w:val="24"/>
+              <w:lang w:val="en-GB" w:eastAsia="en-GB"/>
             </w:rPr>
           </w:pPr>
-          <w:hyperlink w:anchor="_Toc165879239" w:history="1">
+          <w:hyperlink w:anchor="_Toc165882247" w:history="1">
             <w:r>
               <w:rPr>
                 <w:rStyle w:val="Lienhypertexte"/>
@@ -1163,7 +1227,7 @@
                 <w:noProof/>
                 <w:webHidden/>
               </w:rPr>
-              <w:instrText xml:space="preserve"> PAGEREF _Toc165879239 \h </w:instrText>
+              <w:instrText xml:space="preserve"> PAGEREF _Toc165882247 \h </w:instrText>
             </w:r>
             <w:r>
               <w:rPr>
@@ -1201,10 +1265,14 @@
               <w:tab w:val="right" w:leader="dot" w:pos="9062"/>
             </w:tabs>
             <w:rPr>
+              <w:rFonts w:eastAsiaTheme="minorEastAsia"/>
               <w:noProof/>
+              <w:sz w:val="24"/>
+              <w:szCs w:val="24"/>
+              <w:lang w:val="en-GB" w:eastAsia="en-GB"/>
             </w:rPr>
           </w:pPr>
-          <w:hyperlink w:anchor="_Toc165879240" w:history="1">
+          <w:hyperlink w:anchor="_Toc165882248" w:history="1">
             <w:r>
               <w:rPr>
                 <w:rStyle w:val="Lienhypertexte"/>
@@ -1231,7 +1299,7 @@
                 <w:noProof/>
                 <w:webHidden/>
               </w:rPr>
-              <w:instrText xml:space="preserve"> PAGEREF _Toc165879240 \h </w:instrText>
+              <w:instrText xml:space="preserve"> PAGEREF _Toc165882248 \h </w:instrText>
             </w:r>
             <w:r>
               <w:rPr>
@@ -1269,10 +1337,14 @@
               <w:tab w:val="right" w:leader="dot" w:pos="9062"/>
             </w:tabs>
             <w:rPr>
+              <w:rFonts w:eastAsiaTheme="minorEastAsia"/>
               <w:noProof/>
+              <w:sz w:val="24"/>
+              <w:szCs w:val="24"/>
+              <w:lang w:val="en-GB" w:eastAsia="en-GB"/>
             </w:rPr>
           </w:pPr>
-          <w:hyperlink w:anchor="_Toc165879241" w:history="1">
+          <w:hyperlink w:anchor="_Toc165882249" w:history="1">
             <w:r>
               <w:rPr>
                 <w:rStyle w:val="Lienhypertexte"/>
@@ -1299,7 +1371,7 @@
                 <w:noProof/>
                 <w:webHidden/>
               </w:rPr>
-              <w:instrText xml:space="preserve"> PAGEREF _Toc165879241 \h </w:instrText>
+              <w:instrText xml:space="preserve"> PAGEREF _Toc165882249 \h </w:instrText>
             </w:r>
             <w:r>
               <w:rPr>
@@ -1337,10 +1409,14 @@
               <w:tab w:val="right" w:leader="dot" w:pos="9062"/>
             </w:tabs>
             <w:rPr>
+              <w:rFonts w:eastAsiaTheme="minorEastAsia"/>
               <w:noProof/>
+              <w:sz w:val="24"/>
+              <w:szCs w:val="24"/>
+              <w:lang w:val="en-GB" w:eastAsia="en-GB"/>
             </w:rPr>
           </w:pPr>
-          <w:hyperlink w:anchor="_Toc165879242" w:history="1">
+          <w:hyperlink w:anchor="_Toc165882250" w:history="1">
             <w:r>
               <w:rPr>
                 <w:rStyle w:val="Lienhypertexte"/>
@@ -1367,7 +1443,7 @@
                 <w:noProof/>
                 <w:webHidden/>
               </w:rPr>
-              <w:instrText xml:space="preserve"> PAGEREF _Toc165879242 \h </w:instrText>
+              <w:instrText xml:space="preserve"> PAGEREF _Toc165882250 \h </w:instrText>
             </w:r>
             <w:r>
               <w:rPr>
@@ -1405,10 +1481,14 @@
               <w:tab w:val="right" w:leader="dot" w:pos="9062"/>
             </w:tabs>
             <w:rPr>
+              <w:rFonts w:eastAsiaTheme="minorEastAsia"/>
               <w:noProof/>
+              <w:sz w:val="24"/>
+              <w:szCs w:val="24"/>
+              <w:lang w:val="en-GB" w:eastAsia="en-GB"/>
             </w:rPr>
           </w:pPr>
-          <w:hyperlink w:anchor="_Toc165879243" w:history="1">
+          <w:hyperlink w:anchor="_Toc165882251" w:history="1">
             <w:r>
               <w:rPr>
                 <w:rStyle w:val="Lienhypertexte"/>
@@ -1435,7 +1515,7 @@
                 <w:noProof/>
                 <w:webHidden/>
               </w:rPr>
-              <w:instrText xml:space="preserve"> PAGEREF _Toc165879243 \h </w:instrText>
+              <w:instrText xml:space="preserve"> PAGEREF _Toc165882251 \h </w:instrText>
             </w:r>
             <w:r>
               <w:rPr>
@@ -1473,10 +1553,14 @@
               <w:tab w:val="right" w:leader="dot" w:pos="9062"/>
             </w:tabs>
             <w:rPr>
+              <w:rFonts w:eastAsiaTheme="minorEastAsia"/>
               <w:noProof/>
+              <w:sz w:val="24"/>
+              <w:szCs w:val="24"/>
+              <w:lang w:val="en-GB" w:eastAsia="en-GB"/>
             </w:rPr>
           </w:pPr>
-          <w:hyperlink w:anchor="_Toc165879244" w:history="1">
+          <w:hyperlink w:anchor="_Toc165882252" w:history="1">
             <w:r>
               <w:rPr>
                 <w:rStyle w:val="Lienhypertexte"/>
@@ -1503,7 +1587,7 @@
                 <w:noProof/>
                 <w:webHidden/>
               </w:rPr>
-              <w:instrText xml:space="preserve"> PAGEREF _Toc165879244 \h </w:instrText>
+              <w:instrText xml:space="preserve"> PAGEREF _Toc165882252 \h </w:instrText>
             </w:r>
             <w:r>
               <w:rPr>
@@ -1541,16 +1625,376 @@
               <w:tab w:val="right" w:leader="dot" w:pos="9062"/>
             </w:tabs>
             <w:rPr>
+              <w:rFonts w:eastAsiaTheme="minorEastAsia"/>
+              <w:noProof/>
+              <w:sz w:val="24"/>
+              <w:szCs w:val="24"/>
+              <w:lang w:val="en-GB" w:eastAsia="en-GB"/>
+            </w:rPr>
+          </w:pPr>
+          <w:hyperlink w:anchor="_Toc165882253" w:history="1">
+            <w:r>
+              <w:rPr>
+                <w:rStyle w:val="Lienhypertexte"/>
+                <w:noProof/>
+              </w:rPr>
+              <w:t>Conclusion</w:t>
+            </w:r>
+            <w:r>
+              <w:rPr>
+                <w:noProof/>
+                <w:webHidden/>
+              </w:rPr>
+              <w:tab/>
+            </w:r>
+            <w:r>
+              <w:rPr>
+                <w:noProof/>
+                <w:webHidden/>
+              </w:rPr>
+              <w:fldChar w:fldCharType="begin"/>
+            </w:r>
+            <w:r>
+              <w:rPr>
+                <w:noProof/>
+                <w:webHidden/>
+              </w:rPr>
+              <w:instrText xml:space="preserve"> PAGEREF _Toc165882253 \h </w:instrText>
+            </w:r>
+            <w:r>
+              <w:rPr>
+                <w:noProof/>
+                <w:webHidden/>
+              </w:rPr>
+            </w:r>
+            <w:r>
+              <w:rPr>
+                <w:noProof/>
+                <w:webHidden/>
+              </w:rPr>
+              <w:fldChar w:fldCharType="separate"/>
+            </w:r>
+            <w:r>
+              <w:rPr>
+                <w:noProof/>
+                <w:webHidden/>
+              </w:rPr>
+              <w:t>10</w:t>
+            </w:r>
+            <w:r>
+              <w:rPr>
+                <w:noProof/>
+                <w:webHidden/>
+              </w:rPr>
+              <w:fldChar w:fldCharType="end"/>
+            </w:r>
+          </w:hyperlink>
+        </w:p>
+        <w:p>
+          <w:pPr>
+            <w:pStyle w:val="TM1"/>
+            <w:tabs>
+              <w:tab w:val="right" w:leader="dot" w:pos="9062"/>
+            </w:tabs>
+            <w:rPr>
+              <w:rFonts w:eastAsiaTheme="minorEastAsia"/>
+              <w:noProof/>
+              <w:sz w:val="24"/>
+              <w:szCs w:val="24"/>
+              <w:lang w:val="en-GB" w:eastAsia="en-GB"/>
+            </w:rPr>
+          </w:pPr>
+          <w:hyperlink w:anchor="_Toc165882254" w:history="1">
+            <w:r>
+              <w:rPr>
+                <w:rStyle w:val="Lienhypertexte"/>
+                <w:noProof/>
+              </w:rPr>
+              <w:t>Auto-évaluation :</w:t>
+            </w:r>
+            <w:r>
+              <w:rPr>
+                <w:noProof/>
+                <w:webHidden/>
+              </w:rPr>
+              <w:tab/>
+            </w:r>
+            <w:r>
+              <w:rPr>
+                <w:noProof/>
+                <w:webHidden/>
+              </w:rPr>
+              <w:fldChar w:fldCharType="begin"/>
+            </w:r>
+            <w:r>
+              <w:rPr>
+                <w:noProof/>
+                <w:webHidden/>
+              </w:rPr>
+              <w:instrText xml:space="preserve"> PAGEREF _Toc165882254 \h </w:instrText>
+            </w:r>
+            <w:r>
+              <w:rPr>
+                <w:noProof/>
+                <w:webHidden/>
+              </w:rPr>
+            </w:r>
+            <w:r>
+              <w:rPr>
+                <w:noProof/>
+                <w:webHidden/>
+              </w:rPr>
+              <w:fldChar w:fldCharType="separate"/>
+            </w:r>
+            <w:r>
+              <w:rPr>
+                <w:noProof/>
+                <w:webHidden/>
+              </w:rPr>
+              <w:t>11</w:t>
+            </w:r>
+            <w:r>
+              <w:rPr>
+                <w:noProof/>
+                <w:webHidden/>
+              </w:rPr>
+              <w:fldChar w:fldCharType="end"/>
+            </w:r>
+          </w:hyperlink>
+        </w:p>
+        <w:p>
+          <w:pPr>
+            <w:pStyle w:val="TM2"/>
+            <w:tabs>
+              <w:tab w:val="right" w:leader="dot" w:pos="9062"/>
+            </w:tabs>
+            <w:rPr>
+              <w:rFonts w:eastAsiaTheme="minorEastAsia"/>
+              <w:noProof/>
+              <w:sz w:val="24"/>
+              <w:szCs w:val="24"/>
+              <w:lang w:val="en-GB" w:eastAsia="en-GB"/>
+            </w:rPr>
+          </w:pPr>
+          <w:hyperlink w:anchor="_Toc165882255" w:history="1">
+            <w:r>
+              <w:rPr>
+                <w:rStyle w:val="Lienhypertexte"/>
+                <w:noProof/>
+              </w:rPr>
+              <w:t>Marques Da Silva Thomas :</w:t>
+            </w:r>
+            <w:r>
+              <w:rPr>
+                <w:noProof/>
+                <w:webHidden/>
+              </w:rPr>
+              <w:tab/>
+            </w:r>
+            <w:r>
+              <w:rPr>
+                <w:noProof/>
+                <w:webHidden/>
+              </w:rPr>
+              <w:fldChar w:fldCharType="begin"/>
+            </w:r>
+            <w:r>
+              <w:rPr>
+                <w:noProof/>
+                <w:webHidden/>
+              </w:rPr>
+              <w:instrText xml:space="preserve"> PAGEREF _Toc165882255 \h </w:instrText>
+            </w:r>
+            <w:r>
+              <w:rPr>
+                <w:noProof/>
+                <w:webHidden/>
+              </w:rPr>
+            </w:r>
+            <w:r>
+              <w:rPr>
+                <w:noProof/>
+                <w:webHidden/>
+              </w:rPr>
+              <w:fldChar w:fldCharType="separate"/>
+            </w:r>
+            <w:r>
+              <w:rPr>
+                <w:noProof/>
+                <w:webHidden/>
+              </w:rPr>
+              <w:t>11</w:t>
+            </w:r>
+            <w:r>
+              <w:rPr>
+                <w:noProof/>
+                <w:webHidden/>
+              </w:rPr>
+              <w:fldChar w:fldCharType="end"/>
+            </w:r>
+          </w:hyperlink>
+        </w:p>
+        <w:p>
+          <w:pPr>
+            <w:pStyle w:val="TM2"/>
+            <w:tabs>
+              <w:tab w:val="right" w:leader="dot" w:pos="9062"/>
+            </w:tabs>
+            <w:rPr>
+              <w:rFonts w:eastAsiaTheme="minorEastAsia"/>
+              <w:noProof/>
+              <w:sz w:val="24"/>
+              <w:szCs w:val="24"/>
+              <w:lang w:val="en-GB" w:eastAsia="en-GB"/>
+            </w:rPr>
+          </w:pPr>
+          <w:hyperlink w:anchor="_Toc165882256" w:history="1">
+            <w:r>
+              <w:rPr>
+                <w:rStyle w:val="Lienhypertexte"/>
+                <w:noProof/>
+              </w:rPr>
+              <w:t>Dumai Etienne :</w:t>
+            </w:r>
+            <w:r>
+              <w:rPr>
+                <w:noProof/>
+                <w:webHidden/>
+              </w:rPr>
+              <w:tab/>
+            </w:r>
+            <w:r>
+              <w:rPr>
+                <w:noProof/>
+                <w:webHidden/>
+              </w:rPr>
+              <w:fldChar w:fldCharType="begin"/>
+            </w:r>
+            <w:r>
+              <w:rPr>
+                <w:noProof/>
+                <w:webHidden/>
+              </w:rPr>
+              <w:instrText xml:space="preserve"> PAGEREF _Toc165882256 \h </w:instrText>
+            </w:r>
+            <w:r>
+              <w:rPr>
+                <w:noProof/>
+                <w:webHidden/>
+              </w:rPr>
+            </w:r>
+            <w:r>
+              <w:rPr>
+                <w:noProof/>
+                <w:webHidden/>
+              </w:rPr>
+              <w:fldChar w:fldCharType="separate"/>
+            </w:r>
+            <w:r>
+              <w:rPr>
+                <w:noProof/>
+                <w:webHidden/>
+              </w:rPr>
+              <w:t>11</w:t>
+            </w:r>
+            <w:r>
+              <w:rPr>
+                <w:noProof/>
+                <w:webHidden/>
+              </w:rPr>
+              <w:fldChar w:fldCharType="end"/>
+            </w:r>
+          </w:hyperlink>
+        </w:p>
+        <w:p>
+          <w:pPr>
+            <w:pStyle w:val="TM2"/>
+            <w:tabs>
+              <w:tab w:val="right" w:leader="dot" w:pos="9062"/>
+            </w:tabs>
+            <w:rPr>
+              <w:rFonts w:eastAsiaTheme="minorEastAsia"/>
+              <w:noProof/>
+              <w:sz w:val="24"/>
+              <w:szCs w:val="24"/>
+              <w:lang w:val="en-GB" w:eastAsia="en-GB"/>
+            </w:rPr>
+          </w:pPr>
+          <w:hyperlink w:anchor="_Toc165882257" w:history="1">
+            <w:r>
+              <w:rPr>
+                <w:rStyle w:val="Lienhypertexte"/>
+                <w:noProof/>
+              </w:rPr>
+              <w:t>Parties estimées plus ou moins bien traitées :</w:t>
+            </w:r>
+            <w:r>
+              <w:rPr>
+                <w:noProof/>
+                <w:webHidden/>
+              </w:rPr>
+              <w:tab/>
+            </w:r>
+            <w:r>
+              <w:rPr>
+                <w:noProof/>
+                <w:webHidden/>
+              </w:rPr>
+              <w:fldChar w:fldCharType="begin"/>
+            </w:r>
+            <w:r>
+              <w:rPr>
+                <w:noProof/>
+                <w:webHidden/>
+              </w:rPr>
+              <w:instrText xml:space="preserve"> PAGEREF _Toc165882257 \h </w:instrText>
+            </w:r>
+            <w:r>
+              <w:rPr>
+                <w:noProof/>
+                <w:webHidden/>
+              </w:rPr>
+            </w:r>
+            <w:r>
+              <w:rPr>
+                <w:noProof/>
+                <w:webHidden/>
+              </w:rPr>
+              <w:fldChar w:fldCharType="separate"/>
+            </w:r>
+            <w:r>
+              <w:rPr>
+                <w:noProof/>
+                <w:webHidden/>
+              </w:rPr>
+              <w:t>11</w:t>
+            </w:r>
+            <w:r>
+              <w:rPr>
+                <w:noProof/>
+                <w:webHidden/>
+              </w:rPr>
+              <w:fldChar w:fldCharType="end"/>
+            </w:r>
+          </w:hyperlink>
+        </w:p>
+        <w:p>
+          <w:pPr>
+            <w:pStyle w:val="TM3"/>
+            <w:tabs>
+              <w:tab w:val="right" w:leader="dot" w:pos="9062"/>
+            </w:tabs>
+            <w:rPr>
               <w:noProof/>
             </w:rPr>
           </w:pPr>
-          <w:hyperlink w:anchor="_Toc165879245" w:history="1">
+          <w:hyperlink w:anchor="_Toc165882258" w:history="1">
             <w:r>
               <w:rPr>
                 <w:rStyle w:val="Lienhypertexte"/>
                 <w:noProof/>
               </w:rPr>
-              <w:t>Conclusion</w:t>
+              <w:t>Création des requêtes :</w:t>
             </w:r>
             <w:r>
               <w:rPr>
@@ -1571,7 +2015,7 @@
                 <w:noProof/>
                 <w:webHidden/>
               </w:rPr>
-              <w:instrText xml:space="preserve"> PAGEREF _Toc165879245 \h </w:instrText>
+              <w:instrText xml:space="preserve"> PAGEREF _Toc165882258 \h </w:instrText>
             </w:r>
             <w:r>
               <w:rPr>
@@ -1591,7 +2035,143 @@
                 <w:noProof/>
                 <w:webHidden/>
               </w:rPr>
-              <w:t>10</w:t>
+              <w:t>11</w:t>
+            </w:r>
+            <w:r>
+              <w:rPr>
+                <w:noProof/>
+                <w:webHidden/>
+              </w:rPr>
+              <w:fldChar w:fldCharType="end"/>
+            </w:r>
+          </w:hyperlink>
+        </w:p>
+        <w:p>
+          <w:pPr>
+            <w:pStyle w:val="TM3"/>
+            <w:tabs>
+              <w:tab w:val="right" w:leader="dot" w:pos="9062"/>
+            </w:tabs>
+            <w:rPr>
+              <w:noProof/>
+            </w:rPr>
+          </w:pPr>
+          <w:hyperlink w:anchor="_Toc165882259" w:history="1">
+            <w:r>
+              <w:rPr>
+                <w:rStyle w:val="Lienhypertexte"/>
+                <w:noProof/>
+              </w:rPr>
+              <w:t>Implémentation des requêtes en python :</w:t>
+            </w:r>
+            <w:r>
+              <w:rPr>
+                <w:noProof/>
+                <w:webHidden/>
+              </w:rPr>
+              <w:tab/>
+            </w:r>
+            <w:r>
+              <w:rPr>
+                <w:noProof/>
+                <w:webHidden/>
+              </w:rPr>
+              <w:fldChar w:fldCharType="begin"/>
+            </w:r>
+            <w:r>
+              <w:rPr>
+                <w:noProof/>
+                <w:webHidden/>
+              </w:rPr>
+              <w:instrText xml:space="preserve"> PAGEREF _Toc165882259 \h </w:instrText>
+            </w:r>
+            <w:r>
+              <w:rPr>
+                <w:noProof/>
+                <w:webHidden/>
+              </w:rPr>
+            </w:r>
+            <w:r>
+              <w:rPr>
+                <w:noProof/>
+                <w:webHidden/>
+              </w:rPr>
+              <w:fldChar w:fldCharType="separate"/>
+            </w:r>
+            <w:r>
+              <w:rPr>
+                <w:noProof/>
+                <w:webHidden/>
+              </w:rPr>
+              <w:t>11</w:t>
+            </w:r>
+            <w:r>
+              <w:rPr>
+                <w:noProof/>
+                <w:webHidden/>
+              </w:rPr>
+              <w:fldChar w:fldCharType="end"/>
+            </w:r>
+          </w:hyperlink>
+        </w:p>
+        <w:p>
+          <w:pPr>
+            <w:pStyle w:val="TM3"/>
+            <w:tabs>
+              <w:tab w:val="right" w:leader="dot" w:pos="9062"/>
+            </w:tabs>
+            <w:rPr>
+              <w:noProof/>
+            </w:rPr>
+          </w:pPr>
+          <w:hyperlink w:anchor="_Toc165882260" w:history="1">
+            <w:r>
+              <w:rPr>
+                <w:rStyle w:val="Lienhypertexte"/>
+                <w:noProof/>
+              </w:rPr>
+              <w:t>Taches entre chaque membre :</w:t>
+            </w:r>
+            <w:r>
+              <w:rPr>
+                <w:noProof/>
+                <w:webHidden/>
+              </w:rPr>
+              <w:tab/>
+            </w:r>
+            <w:r>
+              <w:rPr>
+                <w:noProof/>
+                <w:webHidden/>
+              </w:rPr>
+              <w:fldChar w:fldCharType="begin"/>
+            </w:r>
+            <w:r>
+              <w:rPr>
+                <w:noProof/>
+                <w:webHidden/>
+              </w:rPr>
+              <w:instrText xml:space="preserve"> PAGEREF _Toc165882260 \h </w:instrText>
+            </w:r>
+            <w:r>
+              <w:rPr>
+                <w:noProof/>
+                <w:webHidden/>
+              </w:rPr>
+            </w:r>
+            <w:r>
+              <w:rPr>
+                <w:noProof/>
+                <w:webHidden/>
+              </w:rPr>
+              <w:fldChar w:fldCharType="separate"/>
+            </w:r>
+            <w:r>
+              <w:rPr>
+                <w:noProof/>
+                <w:webHidden/>
+              </w:rPr>
+              <w:t>11</w:t>
             </w:r>
             <w:r>
               <w:rPr>
@@ -1622,7 +2202,7 @@
       <w:pPr>
         <w:pStyle w:val="Titre1"/>
       </w:pPr>
-      <w:bookmarkStart w:id="0" w:name="_Toc165879232"/>
+      <w:bookmarkStart w:id="0" w:name="_Toc165882240"/>
       <w:r>
         <w:lastRenderedPageBreak/>
         <w:t>Menu Principal</w:t>
@@ -1647,13 +2227,23 @@
     </w:p>
     <w:p>
       <w:r>
-        <w:t>3 - Nombre de logements détenus par les hôtes et les superhôtes</w:t>
-      </w:r>
-    </w:p>
-    <w:p>
-      <w:r>
-        <w:t>4 - Pourcentage d'hôtes et de superhôtes</w:t>
-      </w:r>
+        <w:t xml:space="preserve">3 - Nombre de logements détenus par les hôtes et les </w:t>
+      </w:r>
+      <w:proofErr w:type="spellStart"/>
+      <w:r>
+        <w:t>superhôtes</w:t>
+      </w:r>
+      <w:proofErr w:type="spellEnd"/>
+    </w:p>
+    <w:p>
+      <w:r>
+        <w:t xml:space="preserve">4 - Pourcentage d'hôtes et de </w:t>
+      </w:r>
+      <w:proofErr w:type="spellStart"/>
+      <w:r>
+        <w:t>superhôtes</w:t>
+      </w:r>
+      <w:proofErr w:type="spellEnd"/>
     </w:p>
     <w:p>
       <w:r>
@@ -1674,7 +2264,7 @@
       <w:pPr>
         <w:pStyle w:val="Titre1"/>
       </w:pPr>
-      <w:bookmarkStart w:id="1" w:name="_Toc165879233"/>
+      <w:bookmarkStart w:id="1" w:name="_Toc165882241"/>
       <w:r>
         <w:lastRenderedPageBreak/>
         <w:t>Détails des Options de Requête</w:t>
@@ -1685,15 +2275,9 @@
       <w:pPr>
         <w:pStyle w:val="Titre2"/>
       </w:pPr>
-      <w:bookmarkStart w:id="2" w:name="_Toc165879234"/>
-      <w:r>
-        <w:t>Requête 1</w:t>
-      </w:r>
-      <w:r>
-        <w:t xml:space="preserve"> </w:t>
-      </w:r>
-      <w:r>
-        <w:t>: Pourcentage de logement par type de logements</w:t>
+      <w:bookmarkStart w:id="2" w:name="_Toc165882242"/>
+      <w:r>
+        <w:t>Requête 1 : Pourcentage de logement par type de logements</w:t>
       </w:r>
       <w:bookmarkEnd w:id="2"/>
     </w:p>
@@ -1705,13 +2289,7 @@
     <w:p/>
     <w:p>
       <w:r>
-        <w:t>1 - Diagramme : Afficher un diagramme</w:t>
-      </w:r>
-      <w:r>
-        <w:t xml:space="preserve"> en barre</w:t>
-      </w:r>
-      <w:r>
-        <w:t xml:space="preserve"> illustrant le pourcentage de logement par type.</w:t>
+        <w:t>1 - Diagramme : Afficher un diagramme en barre illustrant le pourcentage de logement par type.</w:t>
       </w:r>
     </w:p>
     <w:p>
@@ -1793,16 +2371,10 @@
       <w:pPr>
         <w:pStyle w:val="Titre2"/>
       </w:pPr>
-      <w:bookmarkStart w:id="3" w:name="_Toc165879235"/>
+      <w:bookmarkStart w:id="3" w:name="_Toc165882243"/>
       <w:r>
         <w:lastRenderedPageBreak/>
-        <w:t>Requête 2</w:t>
-      </w:r>
-      <w:r>
-        <w:t xml:space="preserve"> </w:t>
-      </w:r>
-      <w:r>
-        <w:t>: Moyenne de prix par type de logement</w:t>
+        <w:t>Requête 2 : Moyenne de prix par type de logement</w:t>
       </w:r>
       <w:bookmarkEnd w:id="3"/>
     </w:p>
@@ -1814,21 +2386,12 @@
     <w:p/>
     <w:p>
       <w:r>
-        <w:t xml:space="preserve">1 - Diagramme : Afficher un diagramme en barre illustrant le </w:t>
-      </w:r>
-      <w:r>
-        <w:t>prix moyen par type de logement</w:t>
-      </w:r>
-    </w:p>
-    <w:p>
-      <w:r>
-        <w:t xml:space="preserve">2 - Valeur en particulier : Obtenir le </w:t>
-      </w:r>
-      <w:r>
-        <w:t>prix moyen</w:t>
-      </w:r>
-      <w:r>
-        <w:t xml:space="preserve"> d'un type de logement.</w:t>
+        <w:t>1 - Diagramme : Afficher un diagramme en barre illustrant le prix moyen par type de logement</w:t>
+      </w:r>
+    </w:p>
+    <w:p>
+      <w:r>
+        <w:t>2 - Valeur en particulier : Obtenir le prix moyen d'un type de logement.</w:t>
       </w:r>
     </w:p>
     <w:p>
@@ -1904,22 +2467,10 @@
       <w:pPr>
         <w:pStyle w:val="Titre2"/>
       </w:pPr>
-      <w:bookmarkStart w:id="4" w:name="_Toc165879236"/>
+      <w:bookmarkStart w:id="4" w:name="_Toc165882244"/>
       <w:r>
         <w:lastRenderedPageBreak/>
-        <w:t>Requête 3</w:t>
-      </w:r>
-      <w:r>
-        <w:t xml:space="preserve"> </w:t>
-      </w:r>
-      <w:r>
-        <w:t>: Nombre de logements détenus par les hôtes et les super</w:t>
-      </w:r>
-      <w:r>
-        <w:t>-</w:t>
-      </w:r>
-      <w:r>
-        <w:t>hôtes</w:t>
+        <w:t>Requête 3 : Nombre de logements détenus par les hôtes et les super-hôtes</w:t>
       </w:r>
       <w:bookmarkEnd w:id="4"/>
     </w:p>
@@ -1931,30 +2482,12 @@
     <w:p/>
     <w:p>
       <w:r>
-        <w:t xml:space="preserve">1 - Diagramme : Afficher un diagramme </w:t>
-      </w:r>
-      <w:r>
-        <w:t xml:space="preserve">circulaire </w:t>
-      </w:r>
-      <w:r>
-        <w:t xml:space="preserve">illustrant le </w:t>
-      </w:r>
-      <w:r>
-        <w:t>nombre de logements répartit entre les hôtes et les super-hôtes.</w:t>
-      </w:r>
-    </w:p>
-    <w:p>
-      <w:r>
-        <w:t xml:space="preserve">2 - Valeur en particulier : Obtenir le </w:t>
-      </w:r>
-      <w:r>
-        <w:t>nombre</w:t>
-      </w:r>
-      <w:r>
-        <w:t xml:space="preserve"> spécifique </w:t>
-      </w:r>
-      <w:r>
-        <w:t>de logement par un type d’</w:t>
+        <w:t>1 - Diagramme : Afficher un diagramme circulaire illustrant le nombre de logements répartit entre les hôtes et les super-hôtes.</w:t>
+      </w:r>
+    </w:p>
+    <w:p>
+      <w:r>
+        <w:t>2 - Valeur en particulier : Obtenir le nombre spécifique de logement par un type d’</w:t>
       </w:r>
       <w:r>
         <w:t>hôtes</w:t>
@@ -2035,22 +2568,10 @@
       <w:pPr>
         <w:pStyle w:val="Titre2"/>
       </w:pPr>
-      <w:bookmarkStart w:id="5" w:name="_Toc165879237"/>
+      <w:bookmarkStart w:id="5" w:name="_Toc165882245"/>
       <w:r>
         <w:lastRenderedPageBreak/>
-        <w:t>Requête 4</w:t>
-      </w:r>
-      <w:r>
-        <w:t xml:space="preserve"> </w:t>
-      </w:r>
-      <w:r>
-        <w:t>: Pourcentage d'hôtes et de super</w:t>
-      </w:r>
-      <w:r>
-        <w:t>-</w:t>
-      </w:r>
-      <w:r>
-        <w:t>hôtes</w:t>
+        <w:t>Requête 4 : Pourcentage d'hôtes et de super-hôtes</w:t>
       </w:r>
       <w:bookmarkEnd w:id="5"/>
     </w:p>
@@ -2062,24 +2583,12 @@
     <w:p/>
     <w:p>
       <w:r>
-        <w:t xml:space="preserve">1 - Diagramme : Afficher un diagramme </w:t>
-      </w:r>
-      <w:r>
-        <w:t>circulaire illustrant</w:t>
-      </w:r>
-      <w:r>
-        <w:t xml:space="preserve"> le pourcentage d</w:t>
-      </w:r>
-      <w:r>
-        <w:t>’hôtes et de super-hôtes</w:t>
-      </w:r>
-    </w:p>
-    <w:p>
-      <w:r>
-        <w:t xml:space="preserve">2 - Valeur en particulier : Obtenir le </w:t>
-      </w:r>
-      <w:r>
-        <w:t>pourcentage spécifique d’hôtes ou de super-hôtes</w:t>
+        <w:t>1 - Diagramme : Afficher un diagramme circulaire illustrant le pourcentage d’hôtes et de super-hôtes</w:t>
+      </w:r>
+    </w:p>
+    <w:p>
+      <w:r>
+        <w:t>2 - Valeur en particulier : Obtenir le pourcentage spécifique d’hôtes ou de super-hôtes</w:t>
       </w:r>
     </w:p>
     <w:p>
@@ -2154,7 +2663,7 @@
       <w:pPr>
         <w:pStyle w:val="Titre1"/>
       </w:pPr>
-      <w:bookmarkStart w:id="6" w:name="_Toc165879238"/>
+      <w:bookmarkStart w:id="6" w:name="_Toc165882246"/>
       <w:r>
         <w:lastRenderedPageBreak/>
         <w:t>Traces d’exécutions :</w:t>
@@ -2165,7 +2674,7 @@
       <w:pPr>
         <w:pStyle w:val="Titre2"/>
       </w:pPr>
-      <w:bookmarkStart w:id="7" w:name="_Toc165879239"/>
+      <w:bookmarkStart w:id="7" w:name="_Toc165882247"/>
       <w:r>
         <w:t>Menu de l’application :</w:t>
       </w:r>
@@ -2233,7 +2742,7 @@
       <w:pPr>
         <w:pStyle w:val="Titre2"/>
       </w:pPr>
-      <w:bookmarkStart w:id="8" w:name="_Toc165879240"/>
+      <w:bookmarkStart w:id="8" w:name="_Toc165882248"/>
       <w:r>
         <w:t>Erreur de saisie dans le menu de l’application :</w:t>
       </w:r>
@@ -2301,7 +2810,7 @@
       <w:pPr>
         <w:pStyle w:val="Titre2"/>
       </w:pPr>
-      <w:bookmarkStart w:id="9" w:name="_Toc165879241"/>
+      <w:bookmarkStart w:id="9" w:name="_Toc165882249"/>
       <w:r>
         <w:lastRenderedPageBreak/>
         <w:t>Recherche de valeur particulière avec la requête 1 :</w:t>
@@ -2373,15 +2882,9 @@
           <w:tab w:val="left" w:pos="7091"/>
         </w:tabs>
       </w:pPr>
-      <w:bookmarkStart w:id="10" w:name="_Toc165879242"/>
-      <w:r>
-        <w:t xml:space="preserve">Recherche de valeur particulière avec la requête </w:t>
-      </w:r>
-      <w:r>
-        <w:t>2</w:t>
-      </w:r>
-      <w:r>
-        <w:t> :</w:t>
+      <w:bookmarkStart w:id="10" w:name="_Toc165882250"/>
+      <w:r>
+        <w:t>Recherche de valeur particulière avec la requête 2 :</w:t>
       </w:r>
       <w:bookmarkEnd w:id="10"/>
     </w:p>
@@ -2455,7 +2958,7 @@
           <w:tab w:val="left" w:pos="7091"/>
         </w:tabs>
       </w:pPr>
-      <w:bookmarkStart w:id="11" w:name="_Toc165879243"/>
+      <w:bookmarkStart w:id="11" w:name="_Toc165882251"/>
       <w:r>
         <w:lastRenderedPageBreak/>
         <w:t>Recherche de valeur particulière avec la requête 3 :</w:t>
@@ -2527,15 +3030,9 @@
           <w:tab w:val="left" w:pos="7091"/>
         </w:tabs>
       </w:pPr>
-      <w:bookmarkStart w:id="12" w:name="_Toc165879244"/>
-      <w:r>
-        <w:t xml:space="preserve">Recherche de valeur particulière avec la requête </w:t>
-      </w:r>
-      <w:r>
-        <w:t>4</w:t>
-      </w:r>
-      <w:r>
-        <w:t> :</w:t>
+      <w:bookmarkStart w:id="12" w:name="_Toc165882252"/>
+      <w:r>
+        <w:t>Recherche de valeur particulière avec la requête 4 :</w:t>
       </w:r>
       <w:bookmarkEnd w:id="12"/>
     </w:p>
@@ -2601,7 +3098,7 @@
       <w:pPr>
         <w:pStyle w:val="Titre1"/>
       </w:pPr>
-      <w:bookmarkStart w:id="13" w:name="_Toc165879245"/>
+      <w:bookmarkStart w:id="13" w:name="_Toc165882253"/>
       <w:r>
         <w:t>Conclusion</w:t>
       </w:r>
@@ -2639,18 +3136,22 @@
       <w:pPr>
         <w:pStyle w:val="Titre1"/>
       </w:pPr>
+      <w:bookmarkStart w:id="14" w:name="_Toc165882254"/>
       <w:r>
         <w:lastRenderedPageBreak/>
         <w:t>Auto-évaluation :</w:t>
       </w:r>
+      <w:bookmarkEnd w:id="14"/>
     </w:p>
     <w:p>
       <w:pPr>
         <w:pStyle w:val="Titre2"/>
       </w:pPr>
+      <w:bookmarkStart w:id="15" w:name="_Toc165882255"/>
       <w:r>
         <w:t>Marques Da Silva Thomas :</w:t>
       </w:r>
+      <w:bookmarkEnd w:id="15"/>
     </w:p>
     <w:p>
       <w:r>
@@ -2661,9 +3162,11 @@
       <w:pPr>
         <w:pStyle w:val="Titre2"/>
       </w:pPr>
+      <w:bookmarkStart w:id="16" w:name="_Toc165882256"/>
       <w:r>
         <w:t>Dumai Etienne :</w:t>
       </w:r>
+      <w:bookmarkEnd w:id="16"/>
     </w:p>
     <w:p>
       <w:r>
@@ -2674,53 +3177,93 @@
       <w:pPr>
         <w:pStyle w:val="Titre2"/>
       </w:pPr>
+      <w:bookmarkStart w:id="17" w:name="_Toc165882257"/>
       <w:r>
         <w:t>Parties estimées</w:t>
       </w:r>
       <w:r>
         <w:t xml:space="preserve"> plus ou moins bien traitées :</w:t>
       </w:r>
+      <w:bookmarkEnd w:id="17"/>
     </w:p>
     <w:p>
       <w:pPr>
         <w:pStyle w:val="Titre3"/>
       </w:pPr>
+      <w:bookmarkStart w:id="18" w:name="_Toc165882258"/>
       <w:r>
         <w:t>Création des requêtes</w:t>
       </w:r>
       <w:r>
         <w:t> :</w:t>
       </w:r>
-    </w:p>
-    <w:p>
-      <w:r>
-        <w:t>Cette partie a été un peu longue par rapport au temps que nous avions suite à des problèmes pour après pouvoir adapté la requête en python et la transformée en diagramme et/ou requête paramétrée. Malgré tout cette partie reste très intéressante car on doit penser à la requête mais aussi a l’implémentation de cette dernière en python.</w:t>
+      <w:bookmarkEnd w:id="18"/>
+    </w:p>
+    <w:p>
+      <w:r>
+        <w:t xml:space="preserve">Cette partie a été un peu longue par rapport au temps que nous avions </w:t>
+      </w:r>
+      <w:proofErr w:type="gramStart"/>
+      <w:r>
+        <w:t>suite à des</w:t>
+      </w:r>
+      <w:proofErr w:type="gramEnd"/>
+      <w:r>
+        <w:t xml:space="preserve"> problèmes pour après pouvoir adapté la requête en python et la transformée en diagramme et/ou requête paramétrée. Malgré tout cette partie reste très intéressante car on doit penser à la requête mais aussi </w:t>
+      </w:r>
+      <w:proofErr w:type="spellStart"/>
+      <w:r>
+        <w:t>a</w:t>
+      </w:r>
+      <w:proofErr w:type="spellEnd"/>
+      <w:r>
+        <w:t xml:space="preserve"> l’implémentation de cette dernière en python.</w:t>
       </w:r>
     </w:p>
     <w:p>
       <w:pPr>
         <w:pStyle w:val="Titre3"/>
       </w:pPr>
+      <w:bookmarkStart w:id="19" w:name="_Toc165882259"/>
       <w:r>
         <w:t>Implémentation des requêtes en python :</w:t>
       </w:r>
-    </w:p>
-    <w:p>
-      <w:r>
-        <w:t>Cette partie a été plus courte dû à notre retard pris sur la partie d’avant mais malgré quelque problème d’affichage de résultat de requêtes cette partie a été fluide et linéaire. Cette partie reste très intéressante car cela nous donne une approche de l’exploitation d’une base de données dans le monde professionnel.</w:t>
+      <w:bookmarkEnd w:id="19"/>
+    </w:p>
+    <w:p>
+      <w:r>
+        <w:t xml:space="preserve">Cette partie a été </w:t>
+      </w:r>
+      <w:proofErr w:type="gramStart"/>
+      <w:r>
+        <w:t>plus courte dû</w:t>
+      </w:r>
+      <w:proofErr w:type="gramEnd"/>
+      <w:r>
+        <w:t xml:space="preserve"> à notre retard pris sur la partie d’avant mais malgré quelque problème d’affichage de résultat de requêtes cette partie a été fluide et linéaire. Cette partie reste très intéressante car cela nous donne une approche de l’exploitation d’une base de données dans le monde professionnel.</w:t>
       </w:r>
     </w:p>
     <w:p>
       <w:pPr>
         <w:pStyle w:val="Titre3"/>
       </w:pPr>
+      <w:bookmarkStart w:id="20" w:name="_Toc165882260"/>
       <w:r>
         <w:t>Taches entre chaque membre :</w:t>
       </w:r>
-    </w:p>
-    <w:p>
-      <w:r>
-        <w:t>Les taches entre chaque membres n’ont pas été très complémentaires non plus ce qui n’a pas aidé à la fluidité de la réalisation du travail demandé mais qui au final s’est bien goupiller.</w:t>
+      <w:bookmarkEnd w:id="20"/>
+    </w:p>
+    <w:p>
+      <w:r>
+        <w:t xml:space="preserve">Les taches entre chaque </w:t>
+      </w:r>
+      <w:proofErr w:type="gramStart"/>
+      <w:r>
+        <w:t>membres</w:t>
+      </w:r>
+      <w:proofErr w:type="gramEnd"/>
+      <w:r>
+        <w:t xml:space="preserve"> n’ont pas été très complémentaires non plus ce qui n’a pas aidé à la fluidité de la réalisation du travail demandé mais qui au final s’est bien goupiller.</w:t>
       </w:r>
     </w:p>
     <w:sectPr>
@@ -3736,6 +4279,19 @@
       <w:u w:val="single"/>
     </w:rPr>
   </w:style>
+  <w:style w:type="paragraph" w:styleId="TM3">
+    <w:name w:val="toc 3"/>
+    <w:basedOn w:val="Normal"/>
+    <w:next w:val="Normal"/>
+    <w:autoRedefine/>
+    <w:uiPriority w:val="39"/>
+    <w:unhideWhenUsed/>
+    <w:rsid w:val="002E6DD0"/>
+    <w:pPr>
+      <w:spacing w:after="100"/>
+      <w:ind w:left="440"/>
+    </w:pPr>
+  </w:style>
 </w:styles>
 </file>
 

</xml_diff>